<commit_message>
Code changes - PHP 5.7 related
</commit_message>
<xml_diff>
--- a/hitandfut_guide.docx
+++ b/hitandfut_guide.docx
@@ -20,8 +20,13 @@
         <w:t>X_DB</w:t>
       </w:r>
       <w:r>
-        <w:t>/ MultiStater</w:t>
-      </w:r>
+        <w:t xml:space="preserve">/ </w:t>
+      </w:r>
+      <w:proofErr w:type="spellStart"/>
+      <w:r>
+        <w:t>MultiStater</w:t>
+      </w:r>
+      <w:proofErr w:type="spellEnd"/>
     </w:p>
     <w:p/>
     <w:p/>
@@ -34,6 +39,66 @@
     <w:p/>
     <w:p/>
     <w:p/>
+    <w:p>
+      <w:pPr>
+        <w:pStyle w:val="Heading1"/>
+      </w:pPr>
+      <w:r>
+        <w:t>Errors</w:t>
+      </w:r>
+    </w:p>
+    <w:p/>
+    <w:p>
+      <w:pPr>
+        <w:pStyle w:val="Heading2"/>
+      </w:pPr>
+      <w:r>
+        <w:t>Login.php</w:t>
+      </w:r>
+    </w:p>
+    <w:p>
+      <w:pPr>
+        <w:rPr>
+          <w:rFonts w:ascii="inherit" w:eastAsia="Times New Roman" w:hAnsi="inherit" w:cs="Courier New"/>
+          <w:sz w:val="20"/>
+          <w:szCs w:val="20"/>
+          <w:bdr w:val="none" w:sz="0" w:space="0" w:color="auto" w:frame="1"/>
+          <w:lang w:eastAsia="en-US"/>
+        </w:rPr>
+      </w:pPr>
+      <w:r>
+        <w:rPr>
+          <w:rFonts w:ascii="inherit" w:eastAsia="Times New Roman" w:hAnsi="inherit" w:cs="Courier New"/>
+          <w:sz w:val="20"/>
+          <w:szCs w:val="20"/>
+          <w:bdr w:val="none" w:sz="0" w:space="0" w:color="auto" w:frame="1"/>
+          <w:lang w:eastAsia="en-US"/>
+        </w:rPr>
+        <w:t xml:space="preserve">Uncaught </w:t>
+      </w:r>
+      <w:proofErr w:type="spellStart"/>
+      <w:r>
+        <w:rPr>
+          <w:rFonts w:ascii="inherit" w:eastAsia="Times New Roman" w:hAnsi="inherit" w:cs="Courier New"/>
+          <w:sz w:val="20"/>
+          <w:szCs w:val="20"/>
+          <w:bdr w:val="none" w:sz="0" w:space="0" w:color="auto" w:frame="1"/>
+          <w:lang w:eastAsia="en-US"/>
+        </w:rPr>
+        <w:t>SyntaxError</w:t>
+      </w:r>
+      <w:proofErr w:type="spellEnd"/>
+      <w:r>
+        <w:rPr>
+          <w:rFonts w:ascii="inherit" w:eastAsia="Times New Roman" w:hAnsi="inherit" w:cs="Courier New"/>
+          <w:sz w:val="20"/>
+          <w:szCs w:val="20"/>
+          <w:bdr w:val="none" w:sz="0" w:space="0" w:color="auto" w:frame="1"/>
+          <w:lang w:eastAsia="en-US"/>
+        </w:rPr>
+        <w:t>: Unexpected token &lt; in JSON at position 0</w:t>
+      </w:r>
+    </w:p>
     <w:p/>
     <w:p/>
     <w:p/>
@@ -47,6 +112,7 @@
         <w:pStyle w:val="Heading1"/>
       </w:pPr>
       <w:r>
+        <w:lastRenderedPageBreak/>
         <w:t>Poster Editing</w:t>
       </w:r>
     </w:p>
@@ -102,7 +168,6 @@
         </w:numPr>
       </w:pPr>
       <w:r>
-        <w:lastRenderedPageBreak/>
         <w:t>Select Face area CTRL+C for Copy and paste in untitled new doc</w:t>
       </w:r>
       <w:r>
@@ -185,6 +250,7 @@
           <w:noProof/>
           <w:lang w:eastAsia="en-US"/>
         </w:rPr>
+        <w:lastRenderedPageBreak/>
         <w:drawing>
           <wp:inline distT="0" distB="0" distL="0" distR="0" wp14:anchorId="7138D817" wp14:editId="2CC6DC53">
             <wp:extent cx="5943600" cy="3341370"/>
@@ -248,7 +314,6 @@
           <w:noProof/>
           <w:lang w:eastAsia="en-US"/>
         </w:rPr>
-        <w:lastRenderedPageBreak/>
         <w:drawing>
           <wp:inline distT="0" distB="0" distL="0" distR="0" wp14:anchorId="63FF1A44" wp14:editId="4C9F92CC">
             <wp:extent cx="5943600" cy="3183890"/>
@@ -316,6 +381,7 @@
           <w:noProof/>
           <w:lang w:eastAsia="en-US"/>
         </w:rPr>
+        <w:lastRenderedPageBreak/>
         <w:drawing>
           <wp:inline distT="0" distB="0" distL="0" distR="0" wp14:anchorId="20CF6BC3" wp14:editId="5065CE89">
             <wp:extent cx="5943600" cy="3341370"/>
@@ -385,7 +451,6 @@
           <w:noProof/>
           <w:lang w:eastAsia="en-US"/>
         </w:rPr>
-        <w:lastRenderedPageBreak/>
         <w:drawing>
           <wp:inline distT="0" distB="0" distL="0" distR="0" wp14:anchorId="6CB14E89" wp14:editId="691EC5C5">
             <wp:extent cx="5943600" cy="3341370"/>
@@ -467,6 +532,7 @@
           <w:noProof/>
           <w:lang w:eastAsia="en-US"/>
         </w:rPr>
+        <w:lastRenderedPageBreak/>
         <w:drawing>
           <wp:inline distT="0" distB="0" distL="0" distR="0" wp14:anchorId="5C95F4E6" wp14:editId="7FE10FB1">
             <wp:extent cx="5943600" cy="3341370"/>
@@ -518,7 +584,6 @@
           <w:noProof/>
           <w:lang w:eastAsia="en-US"/>
         </w:rPr>
-        <w:lastRenderedPageBreak/>
         <w:drawing>
           <wp:inline distT="0" distB="0" distL="0" distR="0" wp14:anchorId="7823E7F7" wp14:editId="1486F9E0">
             <wp:extent cx="5943600" cy="3341370"/>
@@ -623,6 +688,7 @@
         </w:numPr>
       </w:pPr>
       <w:r>
+        <w:lastRenderedPageBreak/>
         <w:t xml:space="preserve">If it is not showing check Show transformations </w:t>
       </w:r>
       <w:r>
@@ -688,7 +754,6 @@
           <w:noProof/>
           <w:lang w:eastAsia="en-US"/>
         </w:rPr>
-        <w:lastRenderedPageBreak/>
         <w:drawing>
           <wp:inline distT="0" distB="0" distL="0" distR="0" wp14:anchorId="5C23ABF9" wp14:editId="5F89670A">
             <wp:extent cx="5943600" cy="3341370"/>
@@ -752,6 +817,7 @@
           <w:noProof/>
           <w:lang w:eastAsia="en-US"/>
         </w:rPr>
+        <w:lastRenderedPageBreak/>
         <w:drawing>
           <wp:inline distT="0" distB="0" distL="0" distR="0" wp14:anchorId="3542E6F1" wp14:editId="62A26C23">
             <wp:extent cx="5943600" cy="3341370"/>
@@ -1655,7 +1721,6 @@
     <w:next w:val="Normal"/>
     <w:link w:val="Heading2Char"/>
     <w:uiPriority w:val="9"/>
-    <w:semiHidden/>
     <w:unhideWhenUsed/>
     <w:qFormat/>
     <w:pPr>
@@ -2251,6 +2316,74 @@
       <w:color w:val="005DBA" w:themeColor="hyperlink"/>
       <w:u w:val="single"/>
     </w:rPr>
+  </w:style>
+  <w:style w:type="paragraph" w:styleId="HTMLPreformatted">
+    <w:name w:val="HTML Preformatted"/>
+    <w:basedOn w:val="Normal"/>
+    <w:link w:val="HTMLPreformattedChar"/>
+    <w:uiPriority w:val="99"/>
+    <w:semiHidden/>
+    <w:unhideWhenUsed/>
+    <w:rsid w:val="002149EB"/>
+    <w:pPr>
+      <w:tabs>
+        <w:tab w:val="left" w:pos="916"/>
+        <w:tab w:val="left" w:pos="1832"/>
+        <w:tab w:val="left" w:pos="2748"/>
+        <w:tab w:val="left" w:pos="3664"/>
+        <w:tab w:val="left" w:pos="4580"/>
+        <w:tab w:val="left" w:pos="5496"/>
+        <w:tab w:val="left" w:pos="6412"/>
+        <w:tab w:val="left" w:pos="7328"/>
+        <w:tab w:val="left" w:pos="8244"/>
+        <w:tab w:val="left" w:pos="9160"/>
+        <w:tab w:val="left" w:pos="10076"/>
+        <w:tab w:val="left" w:pos="10992"/>
+        <w:tab w:val="left" w:pos="11908"/>
+        <w:tab w:val="left" w:pos="12824"/>
+        <w:tab w:val="left" w:pos="13740"/>
+        <w:tab w:val="left" w:pos="14656"/>
+      </w:tabs>
+      <w:spacing w:before="0" w:after="0" w:line="240" w:lineRule="auto"/>
+    </w:pPr>
+    <w:rPr>
+      <w:rFonts w:ascii="Courier New" w:eastAsia="Times New Roman" w:hAnsi="Courier New" w:cs="Courier New"/>
+      <w:sz w:val="20"/>
+      <w:szCs w:val="20"/>
+      <w:lang w:eastAsia="en-US"/>
+    </w:rPr>
+  </w:style>
+  <w:style w:type="character" w:customStyle="1" w:styleId="HTMLPreformattedChar">
+    <w:name w:val="HTML Preformatted Char"/>
+    <w:basedOn w:val="DefaultParagraphFont"/>
+    <w:link w:val="HTMLPreformatted"/>
+    <w:uiPriority w:val="99"/>
+    <w:semiHidden/>
+    <w:rsid w:val="002149EB"/>
+    <w:rPr>
+      <w:rFonts w:ascii="Courier New" w:eastAsia="Times New Roman" w:hAnsi="Courier New" w:cs="Courier New"/>
+      <w:sz w:val="20"/>
+      <w:szCs w:val="20"/>
+      <w:lang w:eastAsia="en-US"/>
+    </w:rPr>
+  </w:style>
+  <w:style w:type="character" w:styleId="HTMLCode">
+    <w:name w:val="HTML Code"/>
+    <w:basedOn w:val="DefaultParagraphFont"/>
+    <w:uiPriority w:val="99"/>
+    <w:semiHidden/>
+    <w:unhideWhenUsed/>
+    <w:rsid w:val="002149EB"/>
+    <w:rPr>
+      <w:rFonts w:ascii="Courier New" w:eastAsia="Times New Roman" w:hAnsi="Courier New" w:cs="Courier New"/>
+      <w:sz w:val="20"/>
+      <w:szCs w:val="20"/>
+    </w:rPr>
+  </w:style>
+  <w:style w:type="character" w:customStyle="1" w:styleId="hljs-builtin">
+    <w:name w:val="hljs-built_in"/>
+    <w:basedOn w:val="DefaultParagraphFont"/>
+    <w:rsid w:val="002149EB"/>
   </w:style>
 </w:styles>
 </file>

</xml_diff>